<commit_message>
New translations acknowledgement & intro.docx (Malay)
</commit_message>
<xml_diff>
--- a/translations/facilitator_app_malaysia/ms/ms_Acknowledgement & Intro.docx
+++ b/translations/facilitator_app_malaysia/ms/ms_Acknowledgement & Intro.docx
@@ -140,7 +140,7 @@
                               <w:pStyle w:val="P68B1DB1-Normal5"/>
                             </w:pPr>
                             <w:r>
-                              <w:t xml:space="preserve">Zarinah Binti Arshat, Mariani Binti Mansor, and Rojana Binti Kahar </w:t>
+                              <w:t xml:space="preserve">Zarinah Binti Arshat, Mariani Binti Mansor, dan Rojana Binti Kahar </w:t>
                             </w:r>
                           </w:p>
                           <w:p>
@@ -207,7 +207,7 @@
             <wp:extent cx="499745" cy="420370"/>
             <wp:effectExtent l="0" t="0" r="0" b="0"/>
             <wp:wrapNone/>
-            <wp:docPr id="794106609" name="Picture 13" descr="A logo with a couple of people in the shape of a heart  Description automatically generated"/>
+            <wp:docPr id="794106609" name="Gambar 13" descr="A logo with a couple of people in the shape of a heart  Description automatically generated"/>
             <wp:cNvGraphicFramePr>
               <a:graphicFrameLocks xmlns:a="http://schemas.openxmlformats.org/drawingml/2006/main" noChangeAspect="1"/>
             </wp:cNvGraphicFramePr>
@@ -215,7 +215,7 @@
               <a:graphicData uri="http://schemas.openxmlformats.org/drawingml/2006/picture">
                 <pic:pic xmlns:pic="http://schemas.openxmlformats.org/drawingml/2006/picture">
                   <pic:nvPicPr>
-                    <pic:cNvPr id="794106609" name="Picture 13" descr="A logo with a couple of people in the shape of a heart  Description automatically generated"/>
+                    <pic:cNvPr id="794106609" name="Gambar 13" descr="A logo with a couple of people in the shape of a heart  Description automatically generated"/>
                     <pic:cNvPicPr>
                       <a:picLocks noChangeAspect="1"/>
                     </pic:cNvPicPr>
@@ -512,13 +512,13 @@
             <wp:extent cx="1052008" cy="394910"/>
             <wp:effectExtent l="0" t="0" r="2540" b="0"/>
             <wp:wrapNone/>
-            <wp:docPr id="2009059324" name="Picture 2009059324" descr="A purple text on a black background  Description automatically generated"/>
+            <wp:docPr id="2009059324" name="Gambar 2009059324" descr="A purple text on a black background  Description automatically generated"/>
             <wp:cNvGraphicFramePr/>
             <a:graphic xmlns:a="http://schemas.openxmlformats.org/drawingml/2006/main">
               <a:graphicData uri="http://schemas.openxmlformats.org/drawingml/2006/picture">
                 <pic:pic xmlns:pic="http://schemas.openxmlformats.org/drawingml/2006/picture">
                   <pic:nvPicPr>
-                    <pic:cNvPr id="2009059324" name="Picture 2009059324" descr="A purple text on a black background  Description automatically generated"/>
+                    <pic:cNvPr id="2009059324" name="Gambar 2009059324" descr="A purple text on a black background  Description automatically generated"/>
                     <pic:cNvPicPr/>
                   </pic:nvPicPr>
                   <pic:blipFill>
@@ -685,7 +685,7 @@
                 <wp:extent cx="7603490" cy="2460625"/>
                 <wp:effectExtent l="0" t="0" r="0" b="0"/>
                 <wp:wrapNone/>
-                <wp:docPr id="256199709" name="Rectangle 15"/>
+                <wp:docPr id="256199709" name="Segi empat tepat 15"/>
                 <wp:cNvGraphicFramePr/>
                 <a:graphic xmlns:a="http://schemas.openxmlformats.org/drawingml/2006/main">
                   <a:graphicData uri="http://schemas.microsoft.com/office/word/2010/wordprocessingShape">
@@ -811,7 +811,7 @@
                 <wp:extent cx="7603490" cy="3509682"/>
                 <wp:effectExtent l="0" t="0" r="3810" b="0"/>
                 <wp:wrapNone/>
-                <wp:docPr id="597039607" name="Rectangle 15"/>
+                <wp:docPr id="597039607" name="Segi empat tepat 15"/>
                 <wp:cNvGraphicFramePr/>
                 <a:graphic xmlns:a="http://schemas.openxmlformats.org/drawingml/2006/main">
                   <a:graphicData uri="http://schemas.microsoft.com/office/word/2010/wordprocessingShape">
@@ -912,7 +912,7 @@
         <w:pStyle w:val="P68B1DB1-Normal21"/>
       </w:pPr>
       <w:r>
-        <w:t xml:space="preserve">The Naungan Kasih Hybrid Positive Parenting Programme was developed in collaboration with the Malaysian National Population and Family Development Board (LPPKN) in the Ministry of Women, Family, the Community Development Department (KEMAS) in the Ministry of Rural Development, UNICEF Malaysia, the Malaysian Association of Social Workers (MASW), the Universiti Putra Malaysia (UPM), University of Oxford, IDEMS International, and Parenting for Lifelong Health. </w:t>
+        <w:t xml:space="preserve">Program Keibubapaan Positif Hibrid Naungan Kasih dibangunkan dengan kerjasama daripada Lembaga Penduduk dan Pembangunan Keluarga Negara Malaysia (LPPKN) di bawah Kementerian Pembangunan Wanita, Keluarga dan Masyarakat, Jabatan Kemajuan Masyarakat (KEMAS) di bawah Kementerian Pembangunan Luar Bandar, UNICEF Malaysia, Persatuan Pekerja Sosial Malaysia (MASW), Universiti Putra Malaysia (UPM), Universiti Oxford, IDEMS International, dan Parenting for Lifelong Health. </w:t>
       </w:r>
     </w:p>
     <w:p>
@@ -924,7 +924,7 @@
         <w:pStyle w:val="P68B1DB1-Normal21"/>
       </w:pPr>
       <w:r>
-        <w:t xml:space="preserve">License for the Naungan Kasih Positive Parenting Programme is held by UNICEF Malaysia and the original authors via Creative via a Commons Attribution-NoDerivatives and NonCommercial 4.0 International Public License. Except where otherwise noted, this work is licensed under Creative Commons.</w:t>
+        <w:t xml:space="preserve">Lesen bagi Program Keibubapaan Positif Ibu Bapa Naungan Kasih dipegang oleh UNICEF Malaysia dan penulis asalnya melalui Lesen Awam Antarabangsa Atribusi-TiadaKaryaDerivatif dan BukanKomersial 4.0. Karya ini berlesenkan di bawah Creative Commons melainkan jika dinyatakan sebaliknya.</w:t>
       </w:r>
     </w:p>
     <w:p>
@@ -985,7 +985,7 @@
         <w:pStyle w:val="P68B1DB1-Normal21"/>
       </w:pPr>
       <w:r>
-        <w:t xml:space="preserve">The conditions of the License including the following:</w:t>
+        <w:t xml:space="preserve">Syarat-syarat Lesen termasuk perkara berikut:</w:t>
       </w:r>
     </w:p>
     <w:p>
@@ -1002,7 +1002,7 @@
         </w:rPr>
       </w:pPr>
       <w:r>
-        <w:t xml:space="preserve">ATTRIBUTION: Appropriate credit must be given when using the Naungan Kasih Hybrid Parenting Programme according to the Creative Commons definition, including (a) the name of the authors and attribution parties, (b) a copyright notice, (c) a license notice, (d) a disclaimer notice, and (e) a link to the material.</w:t>
+        <w:t xml:space="preserve">ATRIBUSI: Kredit yang sesuai harus diberikan apabila menggunakan Program Keibubapaan Positif Hibrid Naungan Kasih mengikut definisi Creative Commons, termasuk (a) nama penulis dan pihak-pihak yang berkaitan, (b) notis hak cipta, (c) notis lesen, (d) notis penafian, dan (e) pautan ke bahan tersebut.</w:t>
       </w:r>
     </w:p>
     <w:p>
@@ -1019,7 +1019,7 @@
         </w:rPr>
       </w:pPr>
       <w:r>
-        <w:t xml:space="preserve">NON-COMMERCIAL: The Naungan Kasih Hybrid Parenting Programme materials are to be made available free of charge.</w:t>
+        <w:t xml:space="preserve">BUKAN KOMERSIAL: Bahan Program Keibubapaan Positif Hibrid Naungan Kasih perlu disediakan secara percuma.</w:t>
       </w:r>
     </w:p>
     <w:p>
@@ -1036,7 +1036,7 @@
         </w:rPr>
       </w:pPr>
       <w:r>
-        <w:t xml:space="preserve">NO DERIVATIVES: No changes to any Licensed Materials are allowed without prior approval. The License is applicable to any changes, adaptation, or translations of Licensed materials;</w:t>
+        <w:t xml:space="preserve">TIADA KARYA DERIVATIF: Tiada perubahan dibenarkan untuk sebarang Bahan Berlesen tanpa kelulusan terlebih awal. Lesen ini diguna pakai untuk sebarang perubahan, adaptasi, atau penterjemahan bahan-bahan Berlesen;</w:t>
       </w:r>
     </w:p>
     <w:p>
@@ -1049,7 +1049,7 @@
           <w:sz w:val="20"/>
           <w:szCs w:val="15"/>
         </w:rPr>
-        <w:t xml:space="preserve">Any deviation of the terms of the License is strictly prohibited.</w:t>
+        <w:t xml:space="preserve">Sebarang penyelewengan bagi terma Lesen ini adalah dilarang sama sekali.</w:t>
       </w:r>
       <w:r>
         <w:t xml:space="preserve"> </w:t>
@@ -1148,7 +1148,7 @@
         </mc:AlternateContent>
       </w:r>
       <w:r>
-        <w:t>Acknowledgements</w:t>
+        <w:t>Perakuan</w:t>
       </w:r>
       <w:bookmarkEnd w:id="1"/>
       <w:bookmarkEnd w:id="2"/>
@@ -1173,7 +1173,7 @@
         <w:pStyle w:val="P68B1DB1-Normal21"/>
       </w:pPr>
       <w:r>
-        <w:t xml:space="preserve">The Naungan Kasih Hybrid Parenting Programme was informed by recommendations from the Naungan Kasih Positive Parenting Programme and the assessment of the Belaian Kasih (young children from birth to 13 years of age) and Mutiara Kasih (adolescent) parenting training modules for parents and caregivers in Malaysia, as well as analysis of learning from evidence-based parenting programmes and current best practice, such as described by Frances Gardner in the UNICEF Innocenti Research Brief 2017-10 and UNICEF and the WHO’s Seven Strategies to End Violence Against Children in low- and middle-income countries. The two Malaysian parenting modules were developed by National Population and Family Development Board (LPPKN).</w:t>
+        <w:t xml:space="preserve">Program Keibubapaan Hibrid Naungan Kasih dimaklumkan melalui cadangan daripada Program Keibubapaan Positif Naungan Kasih dan penilaian modul latihan keibubapaan Belaian Kasih (anak kecil dari lahir hingga 13 tahun) dan Mutiara Kasih (remaja) untuk ibu bapa dan penjaga di Malaysia, serta analisis pembelajaran daripada program keibubapaan berasaskan bukti dan amalan terbaik semasa, seperti yang diterangkan oleh Frances Gardner dalam UNICEF Innocenti Research Brief 2017-10 dan Seven Strategies to End Violence Against Children in low- and middle-income countries daripada UNICEF dan WHO. Dua modul keibubapaan Malaysia itu dibangunkan oleh Lembaga Penduduk dan Pembangunan Keluarga Negara (LPPKN).</w:t>
       </w:r>
     </w:p>
     <w:p>
@@ -1185,7 +1185,7 @@
         <w:pStyle w:val="P68B1DB1-Normal21"/>
       </w:pPr>
       <w:r>
-        <w:t xml:space="preserve">The structure and content of this current programme were also drawn and adapted from the following key resource materials:</w:t>
+        <w:t xml:space="preserve">Struktur dan kandungan program semasa ini juga telah diambil dan disesuaikan daripada bahan sumber utama berikut:</w:t>
       </w:r>
     </w:p>
     <w:p>
@@ -1202,7 +1202,7 @@
         </w:rPr>
       </w:pPr>
       <w:r>
-        <w:t xml:space="preserve">Lachman J.M. &amp; Hutchings J. (2018). Parenting for Lifelong Health Programme for Young Children – European Version. Facilitator Manual. Fifth Edition</w:t>
+        <w:t xml:space="preserve">Lachman J.M. &amp; Hutchings J. (2018). Parenting for Lifelong Health Programme for Young Children – Versi Eropah. Manual Fasilitator. Edisi Kelima</w:t>
       </w:r>
     </w:p>
     <w:p>
@@ -1219,7 +1219,7 @@
         </w:rPr>
       </w:pPr>
       <w:r>
-        <w:t xml:space="preserve">Lachman J.N. &amp; Hutchings J. (2017). Parenting for Lifelong Health Programme for Young Children. Parent Handbook. Fourth Edition</w:t>
+        <w:t xml:space="preserve">Lachman J.N. &amp; Hutchings J. (2017). Parenting for Lifelong Health Programme for Young Children. Buku Panduan Ibu Bapa. Edisi Keempat</w:t>
       </w:r>
     </w:p>
     <w:p>
@@ -1236,7 +1236,7 @@
         </w:rPr>
       </w:pPr>
       <w:r>
-        <w:t xml:space="preserve">Doubt J., Tsoanyane S., Lachman J.M., Ward C. &amp; Cluver L. (2015). Sinovuyo Caring Families Programme for Parents and Teens. Facilitator Manual. Parenting for Lifelong Health for Teens. Third Edition</w:t>
+        <w:t xml:space="preserve">Doubt J., Tsoanyane S., Lachman J.M., Ward C. &amp; Cluver L. (2015). Sinovuyo Caring Families Programme for Parents and Teens. Manual Fasilitator. Parenting for Lifelong Health for Teens. Edisi Ketiga</w:t>
       </w:r>
     </w:p>
     <w:p>
@@ -1253,7 +1253,7 @@
         </w:rPr>
       </w:pPr>
       <w:r>
-        <w:t xml:space="preserve">Doubt J., Tsoanyane S., Lachman J.M., Ward C. &amp; Cluver L. (2016). Sinovuyo Caring Families Programme for Parents and Teens. Family Guidebook. Parenting for Lifelong Health for Teens. First Edition</w:t>
+        <w:t xml:space="preserve">Doubt J., Tsoanyane S., Lachman J.M., Ward C. &amp; Cluver L. (2016). Sinovuyo Caring Families Programme for Parents and Teens. Buku Panduan Keluarga. Parenting for Lifelong Health for Teens. Edisi Pertama</w:t>
       </w:r>
     </w:p>
     <w:p>
@@ -1270,7 +1270,7 @@
         </w:rPr>
       </w:pPr>
       <w:r>
-        <w:t xml:space="preserve">Landers C. (2005). Parenting with Confidence: Enhancing the Development of Young Children. A Guide for Parent Facilitators. International Step by Step Association</w:t>
+        <w:t xml:space="preserve">Landers C. (2005). Parenting with Confidence: Enhancing the Development of Young Children. Panduan untuk Fasilitator Ibu Bapa. International Step by Step Association</w:t>
       </w:r>
     </w:p>
     <w:p>
@@ -1304,7 +1304,7 @@
         </w:rPr>
       </w:pPr>
       <w:r>
-        <w:t xml:space="preserve">Coordinating Comprehensive Care for Children (4Children) Nigeria (2018). Better Parenting Facilitator Manual</w:t>
+        <w:t xml:space="preserve">Coordinating Comprehensive Care for Children (4Children) Nigeria (2018). Manual Fasilitator Keibubapaan Yang Lebih Baik</w:t>
       </w:r>
     </w:p>
     <w:p>
@@ -1338,7 +1338,7 @@
         </w:rPr>
       </w:pPr>
       <w:r>
-        <w:t xml:space="preserve">Key findings of formative evaluation study conducted by Maestral International and the Universiti Putra Malaysia from March to June 2018</w:t>
+        <w:t xml:space="preserve">Penemuan utama kajian penilaian formatif yang dijalankan oleh Maestral International dan Universiti Putra Malaysia dari Mac hingga Jun 2018</w:t>
       </w:r>
     </w:p>
     <w:sectPr>
@@ -1536,10 +1536,10 @@
         <w:b/>
         <w:bCs/>
       </w:rPr>
-      <w:t xml:space="preserve">Naungan Kasih Hybrid Parenting Programme – Facilitator Manual  |  </w:t>
+      <w:t xml:space="preserve">Program Keibubapaan Hibrid Naungan Kasih – Manual Fasilitator  |  </w:t>
     </w:r>
     <w:r>
-      <w:t xml:space="preserve">FIRST EDITION OCTOBER 2023</w:t>
+      <w:t xml:space="preserve">EDISI PERTAMA OKTOBER 2023</w:t>
       <w:tab/>
     </w:r>
   </w:p>

</xml_diff>